<commit_message>
Added first email response
</commit_message>
<xml_diff>
--- a/Documents/Client Communication/Concept Approval.docx
+++ b/Documents/Client Communication/Concept Approval.docx
@@ -192,26 +192,18 @@
             </w:r>
             <w:r>
               <w:br/>
-            </w:r>
-            <w:r>
               <w:t>- Is er een mogelijkheid voor het gebruik van QR codes op de route?</w:t>
             </w:r>
             <w:r>
               <w:br/>
-            </w:r>
-            <w:r>
               <w:t>- Weet u het model van de telefoons die u wilt gebruiken voor deze app?</w:t>
             </w:r>
             <w:r>
               <w:br/>
-            </w:r>
-            <w:r>
               <w:t>- Weet u hoeveel opslag deze telefoons hebben om de app op te slaan?</w:t>
             </w:r>
             <w:r>
               <w:br/>
-            </w:r>
-            <w:r>
               <w:t>- Als u het onderdeel waar wij planten en dieren laten zien aan de gebruiker goedkeurt, wat voor soort planten en dieren zou u willen zien?</w:t>
             </w:r>
           </w:p>
@@ -226,14 +218,10 @@
             </w:r>
             <w:r>
               <w:br/>
-            </w:r>
-            <w:r>
               <w:t>Ingmar van Busschbach,</w:t>
             </w:r>
             <w:r>
               <w:br/>
-            </w:r>
-            <w:r>
               <w:t>producteigenaar team 3.</w:t>
             </w:r>
           </w:p>
@@ -278,7 +266,210 @@
         <w:t>Inhoud:</w:t>
       </w:r>
     </w:p>
-    <w:p/>
+    <w:p>
+      <w:r>
+        <w:t>Beste Ingmar,</w:t>
+      </w:r>
+    </w:p>
+    <w:p>
+      <w:r>
+        <w:t>Wat leuk al om te lezen. We vinden het erg leuk, de manier van navigeren door het volgen van voetstappen. Ook super leuk om planten en dieren toe te voegen. </w:t>
+      </w:r>
+    </w:p>
+    <w:p>
+      <w:r>
+        <w:t xml:space="preserve">En vooral ook leuk dat ze, in plaats van google </w:t>
+      </w:r>
+      <w:proofErr w:type="spellStart"/>
+      <w:r>
+        <w:t>maps</w:t>
+      </w:r>
+      <w:proofErr w:type="spellEnd"/>
+      <w:r>
+        <w:t>, echt de omgeving zien. Inderdaad wat jullie zelf aangeven niet de natuur verzwakken doordat ze naar</w:t>
+      </w:r>
+    </w:p>
+    <w:p>
+      <w:r>
+        <w:t>een scherm kijken maar juist versterken. </w:t>
+      </w:r>
+    </w:p>
+    <w:p>
+      <w:r>
+        <w:t>Als antwoord op jullie vragen</w:t>
+      </w:r>
+    </w:p>
+    <w:p>
+      <w:r>
+        <w:t>- Is er een mogelijkheid voor het gebruik van QR codes op de route?</w:t>
+      </w:r>
+    </w:p>
+    <w:p>
+      <w:r>
+        <w:lastRenderedPageBreak/>
+        <w:t>Jullie bedoelen dan waarschijnlijk door het plakken van bijvoorbeeld stickers? Officieel moet je hiervoor een vergunning aanvragen om ze blijvend aanwezig te</w:t>
+      </w:r>
+    </w:p>
+    <w:p>
+      <w:r>
+        <w:t>laten zijn. Als een soort bewegwijzering op een paaltje. Dit willen we wel uitzoeken, maar hebben we niet op korte termijn geregeld. Echter zijn er natuurlijk wel </w:t>
+      </w:r>
+    </w:p>
+    <w:p>
+      <w:r>
+        <w:t>genoeg mogelijkheden om op diverse plekken een QR code te plakken, als sticker bijvoorbeeld. We zullen dan af en toe zelf even het bos in moeten om te zien of alles nog netjes hangt. (En dat doen we sowieso graag!)</w:t>
+      </w:r>
+    </w:p>
+    <w:p>
+      <w:r>
+        <w:t>- Weet u het model van de telefoons die u wilt gebruiken voor deze app?</w:t>
+      </w:r>
+    </w:p>
+    <w:p>
+      <w:r>
+        <w:t>- Weet u hoeveel opslag deze telefoons hebben om de app op te slaan?</w:t>
+      </w:r>
+    </w:p>
+    <w:p>
+      <w:r>
+        <w:t xml:space="preserve">Eigenlijk niet. We hebben een paar oude telefoons die we tot nu toe hebben gebruikt uit het goedkopere segment (Alcatel, Samsung S5 mini, Huawei P30 </w:t>
+      </w:r>
+      <w:proofErr w:type="spellStart"/>
+      <w:r>
+        <w:t>lite</w:t>
+      </w:r>
+      <w:proofErr w:type="spellEnd"/>
+      <w:r>
+        <w:t>). Als we telefoons hiervoor aanschaffen, bijvoorbeeld als 4G nodig is, zal het zoiets zijn als de Alcatel 1 (2021), die heeft een opslagcapaciteit van 8GB en 1024 werkgeheugen. In ieder geval die prijsklasse. In principe is het zo dat we - naast een paar wandelapps - niets op de telefoon hebben staan. Ook kunnen we overwegen om mensen zelf de app te laten downloaden. Eigenlijk is het allemaal eventueel wel mogelijk. Zal ook een beetje liggen aan de kosten.  </w:t>
+      </w:r>
+    </w:p>
+    <w:p>
+      <w:pPr>
+        <w:rPr>
+          <w:rFonts w:cstheme="minorHAnsi"/>
+          <w:sz w:val="24"/>
+          <w:szCs w:val="24"/>
+        </w:rPr>
+      </w:pPr>
+      <w:r>
+        <w:rPr>
+          <w:rFonts w:cstheme="minorHAnsi"/>
+        </w:rPr>
+        <w:t>- Als u het onderdeel waar wij planten en dieren laten zien aan de gebruiker goedkeurt, wat voor soort planten en dieren zou u willen zien?</w:t>
+      </w:r>
+    </w:p>
+    <w:p>
+      <w:pPr>
+        <w:rPr>
+          <w:rFonts w:cstheme="minorHAnsi"/>
+        </w:rPr>
+      </w:pPr>
+      <w:r>
+        <w:rPr>
+          <w:rFonts w:cstheme="minorHAnsi"/>
+          <w:color w:val="000000"/>
+        </w:rPr>
+        <w:t>Vooral de dieren en planten van de Veluwe. De dieren die we daar zien. De Veluwe is vooral bekend van zijn zogenaamde Grote Vijf. Edelhert, wild zwijn, ree, damhert en moeflon. En tegenwoordig natuurlijk de wolf. Maar de kans dat je de grote dieren spot is heel klein. De kleinere dieren zoals de das, de vos, de raaf, de boommarter, steenmarter, eekhoorn, bosuil en heel veel vogels zijn eerder te zien.</w:t>
+      </w:r>
+    </w:p>
+    <w:p>
+      <w:pPr>
+        <w:rPr>
+          <w:rFonts w:cstheme="minorHAnsi"/>
+        </w:rPr>
+      </w:pPr>
+      <w:r>
+        <w:rPr>
+          <w:rFonts w:cstheme="minorHAnsi"/>
+          <w:color w:val="000000"/>
+        </w:rPr>
+        <w:t xml:space="preserve">De </w:t>
+      </w:r>
+      <w:proofErr w:type="spellStart"/>
+      <w:r>
+        <w:rPr>
+          <w:rFonts w:cstheme="minorHAnsi"/>
+          <w:color w:val="000000"/>
+        </w:rPr>
+        <w:t>veluwe</w:t>
+      </w:r>
+      <w:proofErr w:type="spellEnd"/>
+      <w:r>
+        <w:rPr>
+          <w:rFonts w:cstheme="minorHAnsi"/>
+          <w:color w:val="000000"/>
+        </w:rPr>
+        <w:t xml:space="preserve"> is vooral bekend om de heide, wat vooral in augustus en september prachtig paars kleurt. Maar misschien ook leuk om wat aandacht te hebben voor verschillende bomen en planten.  </w:t>
+      </w:r>
+    </w:p>
+    <w:p>
+      <w:pPr>
+        <w:rPr>
+          <w:rFonts w:cstheme="minorHAnsi"/>
+        </w:rPr>
+      </w:pPr>
+      <w:hyperlink r:id="rId4" w:tgtFrame="_blank" w:history="1">
+        <w:r>
+          <w:rPr>
+            <w:rStyle w:val="Hyperlink"/>
+            <w:rFonts w:cstheme="minorHAnsi"/>
+          </w:rPr>
+          <w:t>https://www.hogeveluwe.nl/nl/ontdek-het-park/natuur-en-landschap/</w:t>
+        </w:r>
+      </w:hyperlink>
+    </w:p>
+    <w:p>
+      <w:pPr>
+        <w:rPr>
+          <w:rFonts w:cstheme="minorHAnsi"/>
+        </w:rPr>
+      </w:pPr>
+      <w:r>
+        <w:rPr>
+          <w:rFonts w:cstheme="minorHAnsi"/>
+        </w:rPr>
+        <w:t>bovenstaande site geeft veel info over de verschillende soorten bomen en planten die er zijn op de Veluwe.</w:t>
+      </w:r>
+    </w:p>
+    <w:p>
+      <w:pPr>
+        <w:rPr>
+          <w:rFonts w:cstheme="minorHAnsi"/>
+        </w:rPr>
+      </w:pPr>
+      <w:r>
+        <w:rPr>
+          <w:rFonts w:cstheme="minorHAnsi"/>
+        </w:rPr>
+        <w:t>Ik hoop dat jullie hier iets mee kunnen.</w:t>
+      </w:r>
+    </w:p>
+    <w:p>
+      <w:pPr>
+        <w:rPr>
+          <w:rFonts w:cstheme="minorHAnsi"/>
+        </w:rPr>
+      </w:pPr>
+      <w:r>
+        <w:rPr>
+          <w:rFonts w:cstheme="minorHAnsi"/>
+        </w:rPr>
+        <w:t>Vriendelijke groet</w:t>
+      </w:r>
+    </w:p>
+    <w:p>
+      <w:pPr>
+        <w:rPr>
+          <w:rFonts w:cstheme="minorHAnsi"/>
+        </w:rPr>
+      </w:pPr>
+      <w:r>
+        <w:rPr>
+          <w:rFonts w:cstheme="minorHAnsi"/>
+        </w:rPr>
+        <w:t>Erik en Astrid</w:t>
+      </w:r>
+    </w:p>
     <w:sectPr>
       <w:pgSz w:w="11906" w:h="16838"/>
       <w:pgMar w:top="1417" w:right="1417" w:bottom="1417" w:left="1417" w:header="708" w:footer="708" w:gutter="0"/>
@@ -412,6 +603,7 @@
     <w:lsdException w:name="HTML Sample" w:semiHidden="1" w:unhideWhenUsed="1"/>
     <w:lsdException w:name="HTML Typewriter" w:semiHidden="1" w:unhideWhenUsed="1"/>
     <w:lsdException w:name="HTML Variable" w:semiHidden="1" w:unhideWhenUsed="1"/>
+    <w:lsdException w:name="Normal Table" w:semiHidden="1" w:unhideWhenUsed="1"/>
     <w:lsdException w:name="annotation subject" w:semiHidden="1" w:unhideWhenUsed="1"/>
     <w:lsdException w:name="No List" w:semiHidden="1" w:unhideWhenUsed="1"/>
     <w:lsdException w:name="Outline List 1" w:semiHidden="1" w:unhideWhenUsed="1"/>
@@ -458,8 +650,10 @@
     <w:lsdException w:name="Table Subtle 2" w:semiHidden="1" w:unhideWhenUsed="1"/>
     <w:lsdException w:name="Table Web 1" w:semiHidden="1" w:unhideWhenUsed="1"/>
     <w:lsdException w:name="Table Web 2" w:semiHidden="1" w:unhideWhenUsed="1"/>
+    <w:lsdException w:name="Table Web 3" w:semiHidden="1" w:unhideWhenUsed="1"/>
     <w:lsdException w:name="Balloon Text" w:semiHidden="1" w:unhideWhenUsed="1"/>
     <w:lsdException w:name="Table Grid" w:uiPriority="39"/>
+    <w:lsdException w:name="Table Theme" w:semiHidden="1" w:unhideWhenUsed="1"/>
     <w:lsdException w:name="Placeholder Text" w:semiHidden="1"/>
     <w:lsdException w:name="No Spacing" w:uiPriority="1" w:qFormat="1"/>
     <w:lsdException w:name="Light Shading" w:uiPriority="60"/>
@@ -846,6 +1040,18 @@
       <w:color w:val="2F5496" w:themeColor="accent1" w:themeShade="BF"/>
       <w:sz w:val="26"/>
       <w:szCs w:val="26"/>
+    </w:rPr>
+  </w:style>
+  <w:style w:type="character" w:styleId="Hyperlink">
+    <w:name w:val="Hyperlink"/>
+    <w:basedOn w:val="Standaardalinea-lettertype"/>
+    <w:uiPriority w:val="99"/>
+    <w:semiHidden/>
+    <w:unhideWhenUsed/>
+    <w:rsid w:val="007B64B3"/>
+    <w:rPr>
+      <w:color w:val="0000FF"/>
+      <w:u w:val="single"/>
     </w:rPr>
   </w:style>
 </w:styles>

</xml_diff>